<commit_message>
adde BI report file
</commit_message>
<xml_diff>
--- a/papers/8tth/deta design and development.docx
+++ b/papers/8tth/deta design and development.docx
@@ -10663,34 +10663,6 @@
           <w:lang w:val="en-GB"/>
         </w:rPr>
       </w:pPr>
-      <w:proofErr w:type="gramStart"/>
-      <w:r>
-        <w:rPr>
-          <w:lang w:val="en-GB"/>
-        </w:rPr>
-        <w:t>Draw  a</w:t>
-      </w:r>
-      <w:proofErr w:type="gramEnd"/>
-      <w:r>
-        <w:rPr>
-          <w:lang w:val="en-GB"/>
-        </w:rPr>
-        <w:t xml:space="preserve"> </w:t>
-      </w:r>
-      <w:proofErr w:type="spellStart"/>
-      <w:r>
-        <w:rPr>
-          <w:lang w:val="en-GB"/>
-        </w:rPr>
-        <w:t>digrma</w:t>
-      </w:r>
-      <w:proofErr w:type="spellEnd"/>
-      <w:r>
-        <w:rPr>
-          <w:lang w:val="en-GB"/>
-        </w:rPr>
-        <w:t xml:space="preserve"> of the BI here:</w:t>
-      </w:r>
     </w:p>
     <w:p>
       <w:pPr>
@@ -10700,8 +10672,808 @@
           <w:lang w:val="en-GB"/>
         </w:rPr>
       </w:pPr>
+    </w:p>
+    <w:p>
+      <w:pPr>
+        <w:ind w:left="360"/>
+        <w:jc w:val="both"/>
+        <w:rPr>
+          <w:lang w:val="en-GB"/>
+        </w:rPr>
+      </w:pPr>
+      <w:r>
+        <w:rPr>
+          <w:lang w:val="en-GB"/>
+        </w:rPr>
+        <w:t>Draw a</w:t>
+      </w:r>
+      <w:r>
+        <w:rPr>
+          <w:lang w:val="en-GB"/>
+        </w:rPr>
+        <w:t xml:space="preserve"> </w:t>
+      </w:r>
+      <w:r>
+        <w:rPr>
+          <w:lang w:val="en-GB"/>
+        </w:rPr>
+        <w:t>diagram</w:t>
+      </w:r>
+      <w:r>
+        <w:rPr>
+          <w:lang w:val="en-GB"/>
+        </w:rPr>
+        <w:t xml:space="preserve"> of the BI here:</w:t>
+      </w:r>
+    </w:p>
+    <w:p>
+      <w:pPr>
+        <w:ind w:left="360"/>
+        <w:jc w:val="both"/>
+        <w:rPr>
+          <w:lang w:val="en-GB"/>
+        </w:rPr>
+      </w:pPr>
+    </w:p>
+    <w:p>
+      <w:pPr>
+        <w:ind w:left="360"/>
+        <w:jc w:val="both"/>
+        <w:rPr>
+          <w:lang w:val="en-GB"/>
+        </w:rPr>
+      </w:pPr>
+    </w:p>
+    <w:p>
+      <w:pPr>
+        <w:ind w:left="360"/>
+        <w:jc w:val="both"/>
+        <w:rPr>
+          <w:lang w:val="en-GB"/>
+        </w:rPr>
+      </w:pPr>
+      <w:r>
+        <w:rPr>
+          <w:lang w:val="en-GB"/>
+        </w:rPr>
+        <w:t xml:space="preserve">In any </w:t>
+      </w:r>
+      <w:proofErr w:type="gramStart"/>
+      <w:r>
+        <w:rPr>
+          <w:lang w:val="en-GB"/>
+        </w:rPr>
+        <w:t>typical  BI</w:t>
+      </w:r>
+      <w:proofErr w:type="gramEnd"/>
+      <w:r>
+        <w:rPr>
+          <w:lang w:val="en-GB"/>
+        </w:rPr>
+        <w:t xml:space="preserve"> program </w:t>
+      </w:r>
+      <w:proofErr w:type="spellStart"/>
+      <w:r>
+        <w:rPr>
+          <w:lang w:val="en-GB"/>
+        </w:rPr>
+        <w:t>th</w:t>
+      </w:r>
+      <w:proofErr w:type="spellEnd"/>
+      <w:r>
+        <w:rPr>
+          <w:lang w:val="en-GB"/>
+        </w:rPr>
+        <w:t xml:space="preserve"> e prices is </w:t>
+      </w:r>
+      <w:proofErr w:type="spellStart"/>
+      <w:r>
+        <w:rPr>
+          <w:lang w:val="en-GB"/>
+        </w:rPr>
+        <w:t>alomost</w:t>
+      </w:r>
+      <w:proofErr w:type="spellEnd"/>
+      <w:r>
+        <w:rPr>
+          <w:lang w:val="en-GB"/>
+        </w:rPr>
+        <w:t xml:space="preserve"> similar. At the </w:t>
+      </w:r>
+      <w:proofErr w:type="spellStart"/>
+      <w:r>
+        <w:rPr>
+          <w:lang w:val="en-GB"/>
+        </w:rPr>
+        <w:t>toof</w:t>
+      </w:r>
+      <w:proofErr w:type="spellEnd"/>
+      <w:r>
+        <w:rPr>
+          <w:lang w:val="en-GB"/>
+        </w:rPr>
+        <w:t xml:space="preserve"> the application is the </w:t>
+      </w:r>
+      <w:proofErr w:type="spellStart"/>
+      <w:r>
+        <w:rPr>
+          <w:lang w:val="en-GB"/>
+        </w:rPr>
+        <w:t>icming</w:t>
+      </w:r>
+      <w:proofErr w:type="spellEnd"/>
+      <w:r>
+        <w:rPr>
+          <w:lang w:val="en-GB"/>
+        </w:rPr>
+        <w:t xml:space="preserve"> data</w:t>
+      </w:r>
+      <w:r>
+        <w:rPr>
+          <w:lang w:val="en-GB"/>
+        </w:rPr>
+        <w:t xml:space="preserve"> </w:t>
+      </w:r>
+      <w:proofErr w:type="spellStart"/>
+      <w:r>
+        <w:rPr>
+          <w:lang w:val="en-GB"/>
+        </w:rPr>
+        <w:t>hwih</w:t>
+      </w:r>
+      <w:proofErr w:type="spellEnd"/>
+      <w:r>
+        <w:rPr>
+          <w:lang w:val="en-GB"/>
+        </w:rPr>
+        <w:t xml:space="preserve"> we </w:t>
+      </w:r>
+      <w:proofErr w:type="spellStart"/>
+      <w:r>
+        <w:rPr>
+          <w:lang w:val="en-GB"/>
+        </w:rPr>
+        <w:t>hade</w:t>
+      </w:r>
+      <w:proofErr w:type="spellEnd"/>
+      <w:r>
+        <w:rPr>
+          <w:lang w:val="en-GB"/>
+        </w:rPr>
+        <w:t xml:space="preserve"> </w:t>
+      </w:r>
+      <w:proofErr w:type="spellStart"/>
+      <w:r>
+        <w:rPr>
+          <w:lang w:val="en-GB"/>
+        </w:rPr>
+        <w:t>ddefuned</w:t>
+      </w:r>
+      <w:proofErr w:type="spellEnd"/>
+      <w:r>
+        <w:rPr>
+          <w:lang w:val="en-GB"/>
+        </w:rPr>
+        <w:t xml:space="preserve"> as </w:t>
+      </w:r>
+      <w:proofErr w:type="spellStart"/>
+      <w:proofErr w:type="gramStart"/>
+      <w:r>
+        <w:rPr>
+          <w:lang w:val="en-GB"/>
+        </w:rPr>
+        <w:t>incomimg</w:t>
+      </w:r>
+      <w:proofErr w:type="spellEnd"/>
+      <w:r>
+        <w:rPr>
+          <w:lang w:val="en-GB"/>
+        </w:rPr>
+        <w:t xml:space="preserve">  form</w:t>
+      </w:r>
+      <w:proofErr w:type="gramEnd"/>
+      <w:r>
+        <w:rPr>
+          <w:lang w:val="en-GB"/>
+        </w:rPr>
+        <w:t xml:space="preserve"> </w:t>
+      </w:r>
+      <w:proofErr w:type="spellStart"/>
+      <w:r>
+        <w:rPr>
+          <w:lang w:val="en-GB"/>
+        </w:rPr>
+        <w:t>revela</w:t>
+      </w:r>
+      <w:proofErr w:type="spellEnd"/>
+      <w:r>
+        <w:rPr>
+          <w:lang w:val="en-GB"/>
+        </w:rPr>
+        <w:t xml:space="preserve"> </w:t>
+      </w:r>
+      <w:proofErr w:type="spellStart"/>
+      <w:r>
+        <w:rPr>
+          <w:lang w:val="en-GB"/>
+        </w:rPr>
+        <w:t>tsources</w:t>
+      </w:r>
+      <w:proofErr w:type="spellEnd"/>
+      <w:r>
+        <w:rPr>
+          <w:lang w:val="en-GB"/>
+        </w:rPr>
+        <w:t xml:space="preserve"> that </w:t>
+      </w:r>
+      <w:proofErr w:type="spellStart"/>
+      <w:r>
+        <w:rPr>
+          <w:lang w:val="en-GB"/>
+        </w:rPr>
+        <w:t>miigh</w:t>
+      </w:r>
+      <w:proofErr w:type="spellEnd"/>
+      <w:r>
+        <w:rPr>
+          <w:lang w:val="en-GB"/>
+        </w:rPr>
+        <w:t xml:space="preserve"> include the  </w:t>
+      </w:r>
+      <w:r>
+        <w:rPr>
+          <w:lang w:val="en-GB"/>
+        </w:rPr>
+        <w:t xml:space="preserve"> </w:t>
+      </w:r>
+      <w:proofErr w:type="spellStart"/>
+      <w:r>
+        <w:rPr>
+          <w:lang w:val="en-GB"/>
+        </w:rPr>
+        <w:t>lagate</w:t>
+      </w:r>
+      <w:proofErr w:type="spellEnd"/>
+      <w:r>
+        <w:rPr>
+          <w:lang w:val="en-GB"/>
+        </w:rPr>
+        <w:t xml:space="preserve"> data points, </w:t>
+      </w:r>
+      <w:proofErr w:type="spellStart"/>
+      <w:r>
+        <w:rPr>
+          <w:lang w:val="en-GB"/>
+        </w:rPr>
+        <w:t>trnaactiona</w:t>
+      </w:r>
+      <w:proofErr w:type="spellEnd"/>
+      <w:r>
+        <w:rPr>
+          <w:lang w:val="en-GB"/>
+        </w:rPr>
+        <w:t xml:space="preserve"> and </w:t>
+      </w:r>
+      <w:proofErr w:type="spellStart"/>
+      <w:r>
+        <w:rPr>
+          <w:lang w:val="en-GB"/>
+        </w:rPr>
+        <w:t>comuncuation</w:t>
+      </w:r>
+      <w:proofErr w:type="spellEnd"/>
+      <w:r>
+        <w:rPr>
+          <w:lang w:val="en-GB"/>
+        </w:rPr>
+        <w:t xml:space="preserve"> </w:t>
+      </w:r>
+      <w:proofErr w:type="spellStart"/>
+      <w:r>
+        <w:rPr>
+          <w:lang w:val="en-GB"/>
+        </w:rPr>
+        <w:t>chnelles</w:t>
+      </w:r>
+      <w:proofErr w:type="spellEnd"/>
+      <w:r>
+        <w:rPr>
+          <w:lang w:val="en-GB"/>
+        </w:rPr>
+        <w:t xml:space="preserve"> </w:t>
+      </w:r>
+      <w:proofErr w:type="spellStart"/>
+      <w:r>
+        <w:rPr>
+          <w:lang w:val="en-GB"/>
+        </w:rPr>
+        <w:t>ausch</w:t>
+      </w:r>
+      <w:proofErr w:type="spellEnd"/>
+      <w:r>
+        <w:rPr>
+          <w:lang w:val="en-GB"/>
+        </w:rPr>
+        <w:t xml:space="preserve"> as </w:t>
+      </w:r>
+      <w:proofErr w:type="spellStart"/>
+      <w:r>
+        <w:rPr>
+          <w:lang w:val="en-GB"/>
+        </w:rPr>
+        <w:t>faceboo</w:t>
+      </w:r>
+      <w:proofErr w:type="spellEnd"/>
+      <w:r>
+        <w:rPr>
+          <w:lang w:val="en-GB"/>
+        </w:rPr>
+        <w:t xml:space="preserve"> </w:t>
+      </w:r>
+      <w:proofErr w:type="spellStart"/>
+      <w:r>
+        <w:rPr>
+          <w:lang w:val="en-GB"/>
+        </w:rPr>
+        <w:t>akd</w:t>
+      </w:r>
+      <w:proofErr w:type="spellEnd"/>
+      <w:r>
+        <w:rPr>
+          <w:lang w:val="en-GB"/>
+        </w:rPr>
+        <w:t xml:space="preserve"> emails.</w:t>
+      </w:r>
+      <w:r>
+        <w:rPr>
+          <w:lang w:val="en-GB"/>
+        </w:rPr>
+        <w:t xml:space="preserve"> The second </w:t>
+      </w:r>
+      <w:proofErr w:type="spellStart"/>
+      <w:r>
+        <w:rPr>
+          <w:lang w:val="en-GB"/>
+        </w:rPr>
+        <w:t>beit</w:t>
+      </w:r>
+      <w:proofErr w:type="spellEnd"/>
+      <w:r>
+        <w:rPr>
+          <w:lang w:val="en-GB"/>
+        </w:rPr>
+        <w:t xml:space="preserve"> defines the fata </w:t>
+      </w:r>
+      <w:proofErr w:type="spellStart"/>
+      <w:r>
+        <w:rPr>
+          <w:lang w:val="en-GB"/>
+        </w:rPr>
+        <w:t>manaipalti</w:t>
+      </w:r>
+      <w:proofErr w:type="spellEnd"/>
+      <w:r>
+        <w:rPr>
+          <w:lang w:val="en-GB"/>
+        </w:rPr>
+        <w:t xml:space="preserve"> </w:t>
+      </w:r>
+      <w:proofErr w:type="spellStart"/>
+      <w:r>
+        <w:rPr>
+          <w:lang w:val="en-GB"/>
+        </w:rPr>
+        <w:t>layes</w:t>
+      </w:r>
+      <w:proofErr w:type="spellEnd"/>
+      <w:r>
+        <w:rPr>
+          <w:lang w:val="en-GB"/>
+        </w:rPr>
+        <w:t xml:space="preserve">, this </w:t>
+      </w:r>
+      <w:proofErr w:type="spellStart"/>
+      <w:r>
+        <w:rPr>
+          <w:lang w:val="en-GB"/>
+        </w:rPr>
+        <w:t>latesr</w:t>
+      </w:r>
+      <w:proofErr w:type="spellEnd"/>
+      <w:r>
+        <w:rPr>
+          <w:lang w:val="en-GB"/>
+        </w:rPr>
+        <w:t xml:space="preserve"> is </w:t>
+      </w:r>
+      <w:proofErr w:type="spellStart"/>
+      <w:r>
+        <w:rPr>
+          <w:lang w:val="en-GB"/>
+        </w:rPr>
+        <w:t>emmeded</w:t>
+      </w:r>
+      <w:proofErr w:type="spellEnd"/>
+      <w:r>
+        <w:rPr>
+          <w:lang w:val="en-GB"/>
+        </w:rPr>
+        <w:t xml:space="preserve"> </w:t>
+      </w:r>
+      <w:proofErr w:type="spellStart"/>
+      <w:r>
+        <w:rPr>
+          <w:lang w:val="en-GB"/>
+        </w:rPr>
+        <w:t>woth</w:t>
+      </w:r>
+      <w:proofErr w:type="spellEnd"/>
+      <w:r>
+        <w:rPr>
+          <w:lang w:val="en-GB"/>
+        </w:rPr>
+        <w:t xml:space="preserve"> </w:t>
+      </w:r>
+      <w:proofErr w:type="spellStart"/>
+      <w:r>
+        <w:rPr>
+          <w:lang w:val="en-GB"/>
+        </w:rPr>
+        <w:t>algothm,models</w:t>
+      </w:r>
+      <w:proofErr w:type="spellEnd"/>
+      <w:r>
+        <w:rPr>
+          <w:lang w:val="en-GB"/>
+        </w:rPr>
+        <w:t xml:space="preserve">, </w:t>
+      </w:r>
+      <w:proofErr w:type="spellStart"/>
+      <w:r>
+        <w:rPr>
+          <w:lang w:val="en-GB"/>
+        </w:rPr>
+        <w:t>functins</w:t>
+      </w:r>
+      <w:proofErr w:type="spellEnd"/>
+      <w:r>
+        <w:rPr>
+          <w:lang w:val="en-GB"/>
+        </w:rPr>
+        <w:t xml:space="preserve"> and </w:t>
+      </w:r>
+      <w:proofErr w:type="spellStart"/>
+      <w:r>
+        <w:rPr>
+          <w:lang w:val="en-GB"/>
+        </w:rPr>
+        <w:t>custime</w:t>
+      </w:r>
+      <w:proofErr w:type="spellEnd"/>
+      <w:r>
+        <w:rPr>
+          <w:lang w:val="en-GB"/>
+        </w:rPr>
+        <w:t xml:space="preserve"> queries to </w:t>
+      </w:r>
+      <w:proofErr w:type="spellStart"/>
+      <w:r>
+        <w:rPr>
+          <w:lang w:val="en-GB"/>
+        </w:rPr>
+        <w:t>hel</w:t>
+      </w:r>
+      <w:proofErr w:type="spellEnd"/>
+      <w:r>
+        <w:rPr>
+          <w:lang w:val="en-GB"/>
+        </w:rPr>
+        <w:t xml:space="preserve"> [ </w:t>
+      </w:r>
+      <w:proofErr w:type="spellStart"/>
+      <w:r>
+        <w:rPr>
+          <w:lang w:val="en-GB"/>
+        </w:rPr>
+        <w:t>tget</w:t>
+      </w:r>
+      <w:proofErr w:type="spellEnd"/>
+      <w:r>
+        <w:rPr>
+          <w:lang w:val="en-GB"/>
+        </w:rPr>
+        <w:t xml:space="preserve"> the</w:t>
+      </w:r>
+      <w:r>
+        <w:rPr>
+          <w:lang w:val="en-GB"/>
+        </w:rPr>
+        <w:t xml:space="preserve"> </w:t>
+      </w:r>
+      <w:proofErr w:type="spellStart"/>
+      <w:r>
+        <w:rPr>
+          <w:lang w:val="en-GB"/>
+        </w:rPr>
+        <w:t>righth</w:t>
+      </w:r>
+      <w:proofErr w:type="spellEnd"/>
+      <w:r>
+        <w:rPr>
+          <w:lang w:val="en-GB"/>
+        </w:rPr>
+        <w:t xml:space="preserve"> </w:t>
+      </w:r>
+      <w:proofErr w:type="spellStart"/>
+      <w:r>
+        <w:rPr>
+          <w:lang w:val="en-GB"/>
+        </w:rPr>
+        <w:t>bnfrmation</w:t>
+      </w:r>
+      <w:proofErr w:type="spellEnd"/>
+      <w:r>
+        <w:rPr>
+          <w:lang w:val="en-GB"/>
+        </w:rPr>
+        <w:t xml:space="preserve"> that is needed for business </w:t>
+      </w:r>
+      <w:r>
+        <w:rPr>
+          <w:lang w:val="en-GB"/>
+        </w:rPr>
+        <w:t xml:space="preserve">by the </w:t>
+      </w:r>
+      <w:proofErr w:type="spellStart"/>
+      <w:r>
+        <w:rPr>
+          <w:lang w:val="en-GB"/>
+        </w:rPr>
+        <w:t>team.This</w:t>
+      </w:r>
+      <w:proofErr w:type="spellEnd"/>
+      <w:r>
+        <w:rPr>
+          <w:lang w:val="en-GB"/>
+        </w:rPr>
+        <w:t xml:space="preserve"> information can then be </w:t>
+      </w:r>
+      <w:proofErr w:type="spellStart"/>
+      <w:r>
+        <w:rPr>
+          <w:lang w:val="en-GB"/>
+        </w:rPr>
+        <w:t>prsentadin</w:t>
+      </w:r>
+      <w:proofErr w:type="spellEnd"/>
+      <w:r>
+        <w:rPr>
+          <w:lang w:val="en-GB"/>
+        </w:rPr>
+        <w:t xml:space="preserve"> the form </w:t>
+      </w:r>
+      <w:r>
+        <w:rPr>
+          <w:lang w:val="en-GB"/>
+        </w:rPr>
+        <w:t xml:space="preserve">of graphs, </w:t>
+      </w:r>
+      <w:proofErr w:type="spellStart"/>
+      <w:r>
+        <w:rPr>
+          <w:lang w:val="en-GB"/>
+        </w:rPr>
+        <w:t>cjartjs</w:t>
+      </w:r>
+      <w:proofErr w:type="spellEnd"/>
+      <w:r>
+        <w:rPr>
+          <w:lang w:val="en-GB"/>
+        </w:rPr>
+        <w:t xml:space="preserve">, </w:t>
+      </w:r>
+      <w:proofErr w:type="spellStart"/>
+      <w:r>
+        <w:rPr>
+          <w:lang w:val="en-GB"/>
+        </w:rPr>
+        <w:t>trendslinee</w:t>
+      </w:r>
+      <w:proofErr w:type="spellEnd"/>
+      <w:r>
+        <w:rPr>
+          <w:lang w:val="en-GB"/>
+        </w:rPr>
+        <w:t xml:space="preserve"> or </w:t>
+      </w:r>
+      <w:proofErr w:type="spellStart"/>
+      <w:r>
+        <w:rPr>
+          <w:lang w:val="en-GB"/>
+        </w:rPr>
+        <w:t>jst</w:t>
+      </w:r>
+      <w:proofErr w:type="spellEnd"/>
+      <w:r>
+        <w:rPr>
+          <w:lang w:val="en-GB"/>
+        </w:rPr>
+        <w:t xml:space="preserve"> </w:t>
+      </w:r>
+      <w:proofErr w:type="spellStart"/>
+      <w:r>
+        <w:rPr>
+          <w:lang w:val="en-GB"/>
+        </w:rPr>
+        <w:t>sioem</w:t>
+      </w:r>
+      <w:proofErr w:type="spellEnd"/>
+      <w:r>
+        <w:rPr>
+          <w:lang w:val="en-GB"/>
+        </w:rPr>
+        <w:t xml:space="preserve"> real time values and </w:t>
+      </w:r>
+      <w:proofErr w:type="spellStart"/>
+      <w:r>
+        <w:rPr>
+          <w:lang w:val="en-GB"/>
+        </w:rPr>
+        <w:t>statisctisc</w:t>
+      </w:r>
+      <w:proofErr w:type="spellEnd"/>
+      <w:r>
+        <w:rPr>
+          <w:lang w:val="en-GB"/>
+        </w:rPr>
+        <w:t>.</w:t>
+      </w:r>
+      <w:r>
+        <w:rPr>
+          <w:lang w:val="en-GB"/>
+        </w:rPr>
+        <w:t xml:space="preserve">  </w:t>
+      </w:r>
+    </w:p>
+    <w:p>
+      <w:pPr>
+        <w:ind w:left="360"/>
+        <w:jc w:val="both"/>
+        <w:rPr>
+          <w:lang w:val="en-GB"/>
+        </w:rPr>
+      </w:pPr>
+      <w:r>
+        <w:rPr>
+          <w:lang w:val="en-GB"/>
+        </w:rPr>
+        <w:t xml:space="preserve">The </w:t>
+      </w:r>
+      <w:proofErr w:type="spellStart"/>
+      <w:r>
+        <w:rPr>
+          <w:lang w:val="en-GB"/>
+        </w:rPr>
+        <w:t>benfits</w:t>
+      </w:r>
+      <w:proofErr w:type="spellEnd"/>
+      <w:r>
+        <w:rPr>
+          <w:lang w:val="en-GB"/>
+        </w:rPr>
+        <w:t xml:space="preserve"> </w:t>
+      </w:r>
+      <w:proofErr w:type="spellStart"/>
+      <w:r>
+        <w:rPr>
+          <w:lang w:val="en-GB"/>
+        </w:rPr>
+        <w:t>oassociared</w:t>
+      </w:r>
+      <w:proofErr w:type="spellEnd"/>
+      <w:r>
+        <w:rPr>
+          <w:lang w:val="en-GB"/>
+        </w:rPr>
+        <w:t xml:space="preserve"> with the BI </w:t>
+      </w:r>
+      <w:proofErr w:type="spellStart"/>
+      <w:r>
+        <w:rPr>
+          <w:lang w:val="en-GB"/>
+        </w:rPr>
+        <w:t>appp</w:t>
+      </w:r>
+      <w:proofErr w:type="spellEnd"/>
+      <w:r>
+        <w:rPr>
+          <w:lang w:val="en-GB"/>
+        </w:rPr>
+        <w:t xml:space="preserve"> are large and varied,</w:t>
+      </w:r>
       <w:bookmarkStart w:id="0" w:name="_GoBack"/>
       <w:bookmarkEnd w:id="0"/>
+    </w:p>
+    <w:p>
+      <w:pPr>
+        <w:ind w:left="360"/>
+        <w:jc w:val="both"/>
+        <w:rPr>
+          <w:lang w:val="en-GB"/>
+        </w:rPr>
+      </w:pPr>
+    </w:p>
+    <w:p>
+      <w:pPr>
+        <w:ind w:left="360"/>
+        <w:jc w:val="both"/>
+        <w:rPr>
+          <w:lang w:val="en-GB"/>
+        </w:rPr>
+      </w:pPr>
+    </w:p>
+    <w:p>
+      <w:pPr>
+        <w:ind w:left="360"/>
+        <w:jc w:val="both"/>
+        <w:rPr>
+          <w:lang w:val="en-GB"/>
+        </w:rPr>
+      </w:pPr>
+    </w:p>
+    <w:p>
+      <w:pPr>
+        <w:ind w:left="360"/>
+        <w:jc w:val="both"/>
+        <w:rPr>
+          <w:lang w:val="en-GB"/>
+        </w:rPr>
+      </w:pPr>
+    </w:p>
+    <w:p>
+      <w:pPr>
+        <w:ind w:left="360"/>
+        <w:jc w:val="both"/>
+        <w:rPr>
+          <w:lang w:val="en-GB"/>
+        </w:rPr>
+      </w:pPr>
+    </w:p>
+    <w:p>
+      <w:pPr>
+        <w:ind w:left="360"/>
+        <w:jc w:val="both"/>
+        <w:rPr>
+          <w:lang w:val="en-GB"/>
+        </w:rPr>
+      </w:pPr>
+    </w:p>
+    <w:p>
+      <w:pPr>
+        <w:ind w:left="360"/>
+        <w:jc w:val="both"/>
+        <w:rPr>
+          <w:lang w:val="en-GB"/>
+        </w:rPr>
+      </w:pPr>
+    </w:p>
+    <w:p>
+      <w:pPr>
+        <w:ind w:left="360"/>
+        <w:jc w:val="both"/>
+        <w:rPr>
+          <w:lang w:val="en-GB"/>
+        </w:rPr>
+      </w:pPr>
+    </w:p>
+    <w:p>
+      <w:pPr>
+        <w:ind w:left="360"/>
+        <w:jc w:val="both"/>
+        <w:rPr>
+          <w:lang w:val="en-GB"/>
+        </w:rPr>
+      </w:pPr>
     </w:p>
     <w:p>
       <w:pPr>

</xml_diff>